<commit_message>
separating module folder into two module folders for each module and uploading necessary files for each
</commit_message>
<xml_diff>
--- a/emiliaagostinelli/module/Tremblant_Modules_Script.docx
+++ b/emiliaagostinelli/module/Tremblant_Modules_Script.docx
@@ -87,23 +87,6 @@
     </w:p>
     <w:p>
       <w:r>
-        <w:rPr>
-          <w:b/>
-          <w:bCs/>
-        </w:rPr>
-        <w:t>Paired Data Modul</w:t>
-      </w:r>
-      <w:r>
-        <w:rPr>
-          <w:b/>
-          <w:bCs/>
-        </w:rPr>
-        <w:t>e:</w:t>
-      </w:r>
-      <w:r>
-        <w:t xml:space="preserve"> </w:t>
-      </w:r>
-      <w:r>
         <w:t xml:space="preserve">In this </w:t>
       </w:r>
       <w:r>
@@ -128,65 +111,10 @@
         <w:t xml:space="preserve">you </w:t>
       </w:r>
       <w:r>
-        <w:t xml:space="preserve">will investigate </w:t>
-      </w:r>
-      <w:r>
-        <w:t>the difference</w:t>
-      </w:r>
-      <w:r>
-        <w:t xml:space="preserve"> in means between the 2 runs to determine if racers are on average faster or slower on a specific run.</w:t>
+        <w:t>will investigate the difference in means between the 2 runs to determine if racers are on average faster or slower on a specific run.</w:t>
       </w:r>
       <w:r>
         <w:t xml:space="preserve"> Some other elements of this module are gathering summary statistics, finding a confidence interval, and interpreting your findings.</w:t>
-      </w:r>
-    </w:p>
-    <w:p>
-      <w:r>
-        <w:rPr>
-          <w:b/>
-          <w:bCs/>
-        </w:rPr>
-        <w:t>Cleaning Module:</w:t>
-      </w:r>
-      <w:r>
-        <w:t xml:space="preserve"> </w:t>
-      </w:r>
-      <w:r>
-        <w:t xml:space="preserve">In this </w:t>
-      </w:r>
-      <w:r>
-        <w:t>module</w:t>
-      </w:r>
-      <w:r>
-        <w:t xml:space="preserve">, we will focus on cleaning up untidy data. To do this, we will </w:t>
-      </w:r>
-      <w:r>
-        <w:t xml:space="preserve">read in a data set, then </w:t>
-      </w:r>
-      <w:r>
-        <w:t xml:space="preserve">write functions and use them along with </w:t>
-      </w:r>
-      <w:proofErr w:type="spellStart"/>
-      <w:r>
-        <w:t>dplyr</w:t>
-      </w:r>
-      <w:proofErr w:type="spellEnd"/>
-      <w:r>
-        <w:t xml:space="preserve"> </w:t>
-      </w:r>
-      <w:r>
-        <w:t xml:space="preserve">and </w:t>
-      </w:r>
-      <w:proofErr w:type="spellStart"/>
-      <w:r>
-        <w:t>tidyr</w:t>
-      </w:r>
-      <w:proofErr w:type="spellEnd"/>
-      <w:r>
-        <w:t xml:space="preserve"> </w:t>
-      </w:r>
-      <w:r>
-        <w:t>functions to tidy the data.</w:t>
       </w:r>
     </w:p>
     <w:p/>

</xml_diff>